<commit_message>
Dokumentacija_v1.5 & PHP skripte
Updejt i skripte
</commit_message>
<xml_diff>
--- a/Dokumentacija/H3 tim - ClimbCro - Scrum.docx
+++ b/Dokumentacija/H3 tim - ClimbCro - Scrum.docx
@@ -1221,7 +1221,7 @@
             <w:noProof/>
             <w:webHidden/>
           </w:rPr>
-          <w:t>4</w:t>
+          <w:t>5</w:t>
         </w:r>
         <w:r>
           <w:rPr>
@@ -1305,7 +1305,7 @@
             <w:noProof/>
             <w:webHidden/>
           </w:rPr>
-          <w:t>5</w:t>
+          <w:t>7</w:t>
         </w:r>
         <w:r>
           <w:rPr>
@@ -1389,7 +1389,7 @@
             <w:noProof/>
             <w:webHidden/>
           </w:rPr>
-          <w:t>7</w:t>
+          <w:t>9</w:t>
         </w:r>
         <w:r>
           <w:rPr>
@@ -1473,7 +1473,7 @@
             <w:noProof/>
             <w:webHidden/>
           </w:rPr>
-          <w:t>8</w:t>
+          <w:t>11</w:t>
         </w:r>
         <w:r>
           <w:rPr>
@@ -1557,7 +1557,7 @@
             <w:noProof/>
             <w:webHidden/>
           </w:rPr>
-          <w:t>9</w:t>
+          <w:t>12</w:t>
         </w:r>
         <w:r>
           <w:rPr>
@@ -1641,7 +1641,7 @@
             <w:noProof/>
             <w:webHidden/>
           </w:rPr>
-          <w:t>10</w:t>
+          <w:t>13</w:t>
         </w:r>
         <w:r>
           <w:rPr>
@@ -1725,7 +1725,7 @@
             <w:noProof/>
             <w:webHidden/>
           </w:rPr>
-          <w:t>10</w:t>
+          <w:t>13</w:t>
         </w:r>
         <w:r>
           <w:rPr>
@@ -1809,7 +1809,7 @@
             <w:noProof/>
             <w:webHidden/>
           </w:rPr>
-          <w:t>10</w:t>
+          <w:t>13</w:t>
         </w:r>
         <w:r>
           <w:rPr>
@@ -1893,7 +1893,7 @@
             <w:noProof/>
             <w:webHidden/>
           </w:rPr>
-          <w:t>13</w:t>
+          <w:t>16</w:t>
         </w:r>
         <w:r>
           <w:rPr>
@@ -2716,13 +2716,7 @@
         </w:drawing>
       </w:r>
       <w:r>
-        <w:t xml:space="preserve">Podjelu aktivnosti, koju možete vidjeti na slikama </w:t>
-      </w:r>
-      <w:r>
-        <w:t xml:space="preserve">3.1.1., 3.1.2. i 3.1.3. </w:t>
-      </w:r>
-      <w:r>
-        <w:t xml:space="preserve">izradili smo i prikazali pomoći alata MS Project 2007. </w:t>
+        <w:t xml:space="preserve">Podjelu aktivnosti, koju možete vidjeti na slikama 3.1.1., 3.1.2. i 3.1.3. izradili smo i prikazali pomoći alata MS Project 2007. </w:t>
       </w:r>
     </w:p>
     <w:p>
@@ -2809,25 +2803,7 @@
         <w:rPr>
           <w:b/>
         </w:rPr>
-        <w:t>Slika</w:t>
-      </w:r>
-      <w:r>
-        <w:rPr>
-          <w:b/>
-        </w:rPr>
-        <w:t xml:space="preserve"> 3.</w:t>
-      </w:r>
-      <w:r>
-        <w:rPr>
-          <w:b/>
-        </w:rPr>
-        <w:t>1</w:t>
-      </w:r>
-      <w:r>
-        <w:rPr>
-          <w:b/>
-        </w:rPr>
-        <w:t xml:space="preserve">.1. </w:t>
+        <w:t xml:space="preserve">Slika 3.1.1. </w:t>
       </w:r>
       <w:r>
         <w:t>Pregled aktivnosti članova tima</w:t>
@@ -2850,19 +2826,7 @@
         <w:rPr>
           <w:b/>
         </w:rPr>
-        <w:t>Slika 3.1.</w:t>
-      </w:r>
-      <w:r>
-        <w:rPr>
-          <w:b/>
-        </w:rPr>
-        <w:t>2</w:t>
-      </w:r>
-      <w:r>
-        <w:rPr>
-          <w:b/>
-        </w:rPr>
-        <w:t xml:space="preserve">. </w:t>
+        <w:t xml:space="preserve">Slika 3.1.2. </w:t>
       </w:r>
       <w:r>
         <w:t>Pregled aktivnosti članova tima</w:t>
@@ -2888,7 +2852,6 @@
         <w:ind w:firstLine="357"/>
         <w:jc w:val="both"/>
       </w:pPr>
-      <w:bookmarkStart w:id="6" w:name="_GoBack"/>
       <w:r>
         <w:rPr>
           <w:noProof/>
@@ -2957,7 +2920,6 @@
           </wp:anchor>
         </w:drawing>
       </w:r>
-      <w:bookmarkEnd w:id="6"/>
     </w:p>
     <w:p>
       <w:pPr>
@@ -2994,11 +2956,11 @@
         <w:pStyle w:val="FOINaslov2"/>
         <w:spacing w:line="360" w:lineRule="auto"/>
       </w:pPr>
-      <w:bookmarkStart w:id="7" w:name="_Toc403720965"/>
+      <w:bookmarkStart w:id="6" w:name="_Toc403720965"/>
       <w:r>
         <w:t>Korištena metodologija</w:t>
       </w:r>
-      <w:bookmarkEnd w:id="7"/>
+      <w:bookmarkEnd w:id="6"/>
     </w:p>
     <w:p>
       <w:pPr>
@@ -3325,12 +3287,12 @@
         <w:pStyle w:val="FOINaslov2"/>
         <w:spacing w:line="360" w:lineRule="auto"/>
       </w:pPr>
-      <w:bookmarkStart w:id="8" w:name="_Toc403720966"/>
+      <w:bookmarkStart w:id="7" w:name="_Toc403720966"/>
       <w:r>
         <w:lastRenderedPageBreak/>
         <w:t>Planiranje ljudskih i materijalnih resursa</w:t>
       </w:r>
-      <w:bookmarkEnd w:id="8"/>
+      <w:bookmarkEnd w:id="7"/>
     </w:p>
     <w:p>
       <w:pPr>
@@ -4928,12 +4890,12 @@
       <w:r>
         <w:br w:type="page"/>
       </w:r>
-      <w:bookmarkStart w:id="9" w:name="_Toc403720967"/>
+      <w:bookmarkStart w:id="8" w:name="_Toc403720967"/>
       <w:r>
         <w:lastRenderedPageBreak/>
         <w:t>Vremensko određivanje projekta</w:t>
       </w:r>
-      <w:bookmarkEnd w:id="9"/>
+      <w:bookmarkEnd w:id="8"/>
     </w:p>
     <w:p>
       <w:pPr>
@@ -5279,7 +5241,7 @@
       <w:pPr>
         <w:pStyle w:val="FOINaslov1"/>
       </w:pPr>
-      <w:bookmarkStart w:id="10" w:name="_Toc403720968"/>
+      <w:bookmarkStart w:id="9" w:name="_Toc403720968"/>
       <w:proofErr w:type="spellStart"/>
       <w:r>
         <w:lastRenderedPageBreak/>
@@ -5293,7 +5255,7 @@
       <w:r>
         <w:t>Backlog</w:t>
       </w:r>
-      <w:bookmarkEnd w:id="10"/>
+      <w:bookmarkEnd w:id="9"/>
       <w:proofErr w:type="spellEnd"/>
     </w:p>
     <w:p>
@@ -7629,7 +7591,7 @@
                 <w:szCs w:val="22"/>
                 <w:lang w:eastAsia="en-US"/>
               </w:rPr>
-              <w:t>Nije počelo</w:t>
+              <w:t>U tijeku</w:t>
             </w:r>
           </w:p>
         </w:tc>
@@ -7790,7 +7752,7 @@
                 <w:szCs w:val="22"/>
                 <w:lang w:eastAsia="en-US"/>
               </w:rPr>
-              <w:t>Nije počelo</w:t>
+              <w:t>U tijeku</w:t>
             </w:r>
           </w:p>
         </w:tc>
@@ -9299,7 +9261,7 @@
       <w:pPr>
         <w:pStyle w:val="FOINaslov1"/>
       </w:pPr>
-      <w:bookmarkStart w:id="11" w:name="_Toc403720969"/>
+      <w:bookmarkStart w:id="10" w:name="_Toc403720969"/>
       <w:r>
         <w:lastRenderedPageBreak/>
         <w:t xml:space="preserve">Sprint 1 </w:t>
@@ -9308,7 +9270,7 @@
       <w:r>
         <w:t>Backlog</w:t>
       </w:r>
-      <w:bookmarkEnd w:id="11"/>
+      <w:bookmarkEnd w:id="10"/>
       <w:proofErr w:type="spellEnd"/>
     </w:p>
     <w:p>
@@ -10528,6 +10490,7 @@
     <w:p>
       <w:pPr>
         <w:spacing w:line="360" w:lineRule="auto"/>
+        <w:ind w:firstLine="708"/>
         <w:jc w:val="both"/>
         <w:rPr>
           <w:rFonts w:eastAsia="Calibri"/>
@@ -10535,6 +10498,70 @@
           <w:lang w:eastAsia="en-US"/>
         </w:rPr>
       </w:pPr>
+      <w:bookmarkStart w:id="11" w:name="_GoBack"/>
+      <w:bookmarkEnd w:id="11"/>
+      <w:r>
+        <w:rPr>
+          <w:rFonts w:eastAsia="Calibri"/>
+          <w:szCs w:val="22"/>
+          <w:lang w:eastAsia="en-US"/>
+        </w:rPr>
+        <w:t xml:space="preserve">Također smo implementirali Google </w:t>
+      </w:r>
+      <w:proofErr w:type="spellStart"/>
+      <w:r>
+        <w:rPr>
+          <w:rFonts w:eastAsia="Calibri"/>
+          <w:szCs w:val="22"/>
+          <w:lang w:eastAsia="en-US"/>
+        </w:rPr>
+        <w:t>Maps</w:t>
+      </w:r>
+      <w:proofErr w:type="spellEnd"/>
+      <w:r>
+        <w:rPr>
+          <w:rFonts w:eastAsia="Calibri"/>
+          <w:szCs w:val="22"/>
+          <w:lang w:eastAsia="en-US"/>
+        </w:rPr>
+        <w:t xml:space="preserve">(Google Karte) koje ćemo koristiti u 2. Sprintu za snimanje i pregled ruta. Zbog toga u </w:t>
+      </w:r>
+      <w:proofErr w:type="spellStart"/>
+      <w:r>
+        <w:rPr>
+          <w:rFonts w:eastAsia="Calibri"/>
+          <w:szCs w:val="22"/>
+          <w:lang w:eastAsia="en-US"/>
+        </w:rPr>
+        <w:t>Product</w:t>
+      </w:r>
+      <w:proofErr w:type="spellEnd"/>
+      <w:r>
+        <w:rPr>
+          <w:rFonts w:eastAsia="Calibri"/>
+          <w:szCs w:val="22"/>
+          <w:lang w:eastAsia="en-US"/>
+        </w:rPr>
+        <w:t xml:space="preserve"> </w:t>
+      </w:r>
+      <w:proofErr w:type="spellStart"/>
+      <w:r>
+        <w:rPr>
+          <w:rFonts w:eastAsia="Calibri"/>
+          <w:szCs w:val="22"/>
+          <w:lang w:eastAsia="en-US"/>
+        </w:rPr>
+        <w:t>Backlogu</w:t>
+      </w:r>
+      <w:proofErr w:type="spellEnd"/>
+      <w:r>
+        <w:rPr>
+          <w:rFonts w:eastAsia="Calibri"/>
+          <w:szCs w:val="22"/>
+          <w:lang w:eastAsia="en-US"/>
+        </w:rPr>
+        <w:t xml:space="preserve"> implementacija snimanja i pregleda rute ima status „U tijeku“.</w:t>
+      </w:r>
     </w:p>
     <w:p>
       <w:pPr>
@@ -12674,6 +12701,7 @@
         <w:docPartUnique/>
       </w:docPartObj>
     </w:sdtPr>
+    <w:sdtEndPr/>
     <w:sdtContent>
       <w:p>
         <w:pPr>
@@ -12722,6 +12750,7 @@
         <w:docPartUnique/>
       </w:docPartObj>
     </w:sdtPr>
+    <w:sdtEndPr/>
     <w:sdtContent>
       <w:p>
         <w:pPr>
@@ -12741,7 +12770,7 @@
           <w:rPr>
             <w:noProof/>
           </w:rPr>
-          <w:t>17</w:t>
+          <w:t>13</w:t>
         </w:r>
         <w:r>
           <w:rPr>
@@ -17879,7 +17908,7 @@
 </file>
 
 <file path=customXml/itemProps1.xml><?xml version="1.0" encoding="utf-8"?>
-<ds:datastoreItem xmlns:ds="http://schemas.openxmlformats.org/officeDocument/2006/customXml" ds:itemID="{21EABE88-B37A-4445-B5D4-0259C3E7B354}">
+<ds:datastoreItem xmlns:ds="http://schemas.openxmlformats.org/officeDocument/2006/customXml" ds:itemID="{E72BC8A7-95DA-442F-B3C1-E692530A9AB0}">
   <ds:schemaRefs>
     <ds:schemaRef ds:uri="http://schemas.openxmlformats.org/officeDocument/2006/bibliography"/>
   </ds:schemaRefs>

</xml_diff>